<commit_message>
Added the table with R packages and versions
</commit_message>
<xml_diff>
--- a/manuscript/Tables_draft.docx
+++ b/manuscript/Tables_draft.docx
@@ -168,9 +168,19 @@
           </wp:inline>
         </w:drawing>
       </w:r>
+      <w:r>
+        <w:rPr>
+          <w:rFonts w:ascii="Segoe UI" w:eastAsia="Calibri" w:hAnsi="Segoe UI" w:cs="Segoe UI"/>
+          <w:sz w:val="20"/>
+          <w:szCs w:val="20"/>
+          <w:lang w:val="en-US"/>
+        </w:rPr>
+        <w:br w:type="page"/>
+      </w:r>
     </w:p>
     <w:p>
       <w:pPr>
+        <w:jc w:val="both"/>
         <w:rPr>
           <w:rFonts w:ascii="Segoe UI" w:eastAsia="Calibri" w:hAnsi="Segoe UI" w:cs="Segoe UI"/>
           <w:sz w:val="20"/>
@@ -181,47 +191,45 @@
       <w:r>
         <w:rPr>
           <w:rFonts w:ascii="Segoe UI" w:eastAsia="Calibri" w:hAnsi="Segoe UI" w:cs="Segoe UI"/>
+          <w:b/>
           <w:sz w:val="20"/>
           <w:szCs w:val="20"/>
           <w:lang w:val="en-US"/>
         </w:rPr>
-        <w:br w:type="page"/>
+        <w:lastRenderedPageBreak/>
+        <w:t>Supplementary Table 2:</w:t>
+      </w:r>
+      <w:r>
+        <w:rPr>
+          <w:rFonts w:ascii="Segoe UI" w:eastAsia="Calibri" w:hAnsi="Segoe UI" w:cs="Segoe UI"/>
+          <w:sz w:val="20"/>
+          <w:szCs w:val="20"/>
+          <w:lang w:val="en-US"/>
+        </w:rPr>
+        <w:t xml:space="preserve"> MELC </w:t>
+      </w:r>
+      <w:r>
+        <w:rPr>
+          <w:rFonts w:ascii="Segoe UI" w:eastAsia="Calibri" w:hAnsi="Segoe UI" w:cs="Segoe UI"/>
+          <w:sz w:val="20"/>
+          <w:szCs w:val="20"/>
+          <w:lang w:val="en-US"/>
+        </w:rPr>
+        <w:t xml:space="preserve">antibody </w:t>
+      </w:r>
+      <w:r>
+        <w:rPr>
+          <w:rFonts w:ascii="Segoe UI" w:eastAsia="Calibri" w:hAnsi="Segoe UI" w:cs="Segoe UI"/>
+          <w:sz w:val="20"/>
+          <w:szCs w:val="20"/>
+          <w:lang w:val="en-US"/>
+        </w:rPr>
+        <w:t>panel overview</w:t>
       </w:r>
     </w:p>
     <w:p>
       <w:pPr>
-        <w:jc w:val="both"/>
-        <w:rPr>
-          <w:rFonts w:ascii="Segoe UI" w:eastAsia="Calibri" w:hAnsi="Segoe UI" w:cs="Segoe UI"/>
-          <w:sz w:val="20"/>
-          <w:szCs w:val="20"/>
-          <w:lang w:val="en-US"/>
-        </w:rPr>
-      </w:pPr>
-      <w:r>
-        <w:rPr>
-          <w:rFonts w:ascii="Segoe UI" w:eastAsia="Calibri" w:hAnsi="Segoe UI" w:cs="Segoe UI"/>
-          <w:b/>
-          <w:sz w:val="20"/>
-          <w:szCs w:val="20"/>
-          <w:lang w:val="en-US"/>
-        </w:rPr>
-        <w:lastRenderedPageBreak/>
-        <w:t>Supplementary Table 2:</w:t>
-      </w:r>
-      <w:r>
-        <w:rPr>
-          <w:rFonts w:ascii="Segoe UI" w:eastAsia="Calibri" w:hAnsi="Segoe UI" w:cs="Segoe UI"/>
-          <w:sz w:val="20"/>
-          <w:szCs w:val="20"/>
-          <w:lang w:val="en-US"/>
-        </w:rPr>
-        <w:t xml:space="preserve"> MELC panel overview</w:t>
-      </w:r>
-    </w:p>
-    <w:p>
-      <w:pPr>
-        <w:jc w:val="both"/>
+        <w:jc w:val="center"/>
         <w:rPr>
           <w:rFonts w:ascii="Segoe UI" w:eastAsia="Calibri" w:hAnsi="Segoe UI" w:cs="Segoe UI"/>
           <w:sz w:val="20"/>
@@ -299,6 +307,7 @@
       <w:r>
         <w:rPr>
           <w:rFonts w:ascii="Segoe UI" w:eastAsia="Times New Roman" w:hAnsi="Segoe UI" w:cs="Segoe UI"/>
+          <w:b/>
           <w:color w:val="000000"/>
           <w:kern w:val="24"/>
           <w:sz w:val="20"/>
@@ -306,7 +315,182 @@
           <w:lang w:val="en-US" w:eastAsia="de-DE"/>
         </w:rPr>
         <w:lastRenderedPageBreak/>
-        <w:t xml:space="preserve">Figure 8: </w:t>
+        <w:t>Supplementary table 3</w:t>
+      </w:r>
+      <w:r>
+        <w:rPr>
+          <w:rFonts w:ascii="Segoe UI" w:eastAsia="Times New Roman" w:hAnsi="Segoe UI" w:cs="Segoe UI"/>
+          <w:b/>
+          <w:color w:val="000000"/>
+          <w:kern w:val="24"/>
+          <w:sz w:val="20"/>
+          <w:szCs w:val="20"/>
+          <w:lang w:val="en-US" w:eastAsia="de-DE"/>
+        </w:rPr>
+        <w:t>:</w:t>
+      </w:r>
+      <w:r>
+        <w:rPr>
+          <w:rFonts w:ascii="Segoe UI" w:eastAsia="Times New Roman" w:hAnsi="Segoe UI" w:cs="Segoe UI"/>
+          <w:color w:val="000000"/>
+          <w:kern w:val="24"/>
+          <w:sz w:val="20"/>
+          <w:szCs w:val="20"/>
+          <w:lang w:val="en-US" w:eastAsia="de-DE"/>
+        </w:rPr>
+        <w:t xml:space="preserve"> Overview of R packages and versions used for data analysis.</w:t>
+      </w:r>
+    </w:p>
+    <w:p>
+      <w:pPr>
+        <w:jc w:val="both"/>
+        <w:rPr>
+          <w:rFonts w:ascii="Segoe UI" w:eastAsia="Times New Roman" w:hAnsi="Segoe UI" w:cs="Segoe UI"/>
+          <w:color w:val="000000"/>
+          <w:kern w:val="24"/>
+          <w:sz w:val="20"/>
+          <w:szCs w:val="20"/>
+          <w:lang w:val="en-US" w:eastAsia="de-DE"/>
+        </w:rPr>
+      </w:pPr>
+      <w:r>
+        <w:rPr>
+          <w:noProof/>
+          <w:lang w:eastAsia="de-DE"/>
+        </w:rPr>
+        <w:drawing>
+          <wp:inline distT="0" distB="0" distL="0" distR="0" wp14:anchorId="3F19474E" wp14:editId="0C615FCD">
+            <wp:extent cx="5759450" cy="7016750"/>
+            <wp:effectExtent l="0" t="0" r="0" b="0"/>
+            <wp:docPr id="1065433607" name="Grafik 8" descr="Ein Bild, das Text, Karte Menü, Screenshot enthält.&#10;&#10;KI-generierte Inhalte können fehlerhaft sein."/>
+            <wp:cNvGraphicFramePr>
+              <a:graphicFrameLocks xmlns:a="http://schemas.openxmlformats.org/drawingml/2006/main" noChangeAspect="1"/>
+            </wp:cNvGraphicFramePr>
+            <a:graphic xmlns:a="http://schemas.openxmlformats.org/drawingml/2006/main">
+              <a:graphicData uri="http://schemas.openxmlformats.org/drawingml/2006/picture">
+                <pic:pic xmlns:pic="http://schemas.openxmlformats.org/drawingml/2006/picture">
+                  <pic:nvPicPr>
+                    <pic:cNvPr id="1065433607" name="Grafik 8" descr="Ein Bild, das Text, Karte Menü, Screenshot enthält.&#10;&#10;KI-generierte Inhalte können fehlerhaft sein."/>
+                    <pic:cNvPicPr>
+                      <a:picLocks noChangeAspect="1" noChangeArrowheads="1"/>
+                    </pic:cNvPicPr>
+                  </pic:nvPicPr>
+                  <pic:blipFill rotWithShape="1">
+                    <a:blip r:embed="rId7" cstate="print">
+                      <a:extLst>
+                        <a:ext uri="{28A0092B-C50C-407E-A947-70E740481C1C}">
+                          <a14:useLocalDpi xmlns:a14="http://schemas.microsoft.com/office/drawing/2010/main" val="0"/>
+                        </a:ext>
+                      </a:extLst>
+                    </a:blip>
+                    <a:srcRect t="2847" b="1811"/>
+                    <a:stretch/>
+                  </pic:blipFill>
+                  <pic:spPr bwMode="auto">
+                    <a:xfrm>
+                      <a:off x="0" y="0"/>
+                      <a:ext cx="5759450" cy="7016750"/>
+                    </a:xfrm>
+                    <a:prstGeom prst="rect">
+                      <a:avLst/>
+                    </a:prstGeom>
+                    <a:noFill/>
+                    <a:ln>
+                      <a:noFill/>
+                    </a:ln>
+                    <a:extLst>
+                      <a:ext uri="{53640926-AAD7-44D8-BBD7-CCE9431645EC}">
+                        <a14:shadowObscured xmlns:a14="http://schemas.microsoft.com/office/drawing/2010/main"/>
+                      </a:ext>
+                    </a:extLst>
+                  </pic:spPr>
+                </pic:pic>
+              </a:graphicData>
+            </a:graphic>
+          </wp:inline>
+        </w:drawing>
+      </w:r>
+      <w:r>
+        <w:rPr>
+          <w:rFonts w:ascii="Segoe UI" w:eastAsia="Times New Roman" w:hAnsi="Segoe UI" w:cs="Segoe UI"/>
+          <w:color w:val="000000"/>
+          <w:kern w:val="24"/>
+          <w:sz w:val="20"/>
+          <w:szCs w:val="20"/>
+          <w:lang w:val="en-US" w:eastAsia="de-DE"/>
+        </w:rPr>
+        <w:t xml:space="preserve"> </w:t>
+      </w:r>
+      <w:r>
+        <w:rPr>
+          <w:rFonts w:ascii="Segoe UI" w:eastAsia="Times New Roman" w:hAnsi="Segoe UI" w:cs="Segoe UI"/>
+          <w:color w:val="000000"/>
+          <w:kern w:val="24"/>
+          <w:sz w:val="20"/>
+          <w:szCs w:val="20"/>
+          <w:lang w:val="en-US" w:eastAsia="de-DE"/>
+        </w:rPr>
+        <w:t xml:space="preserve"> </w:t>
+      </w:r>
+    </w:p>
+    <w:p>
+      <w:pPr>
+        <w:rPr>
+          <w:rFonts w:ascii="Segoe UI" w:eastAsia="Times New Roman" w:hAnsi="Segoe UI" w:cs="Segoe UI"/>
+          <w:color w:val="000000"/>
+          <w:kern w:val="24"/>
+          <w:sz w:val="20"/>
+          <w:szCs w:val="20"/>
+          <w:lang w:val="en-US" w:eastAsia="de-DE"/>
+        </w:rPr>
+      </w:pPr>
+      <w:r>
+        <w:rPr>
+          <w:rFonts w:ascii="Segoe UI" w:eastAsia="Times New Roman" w:hAnsi="Segoe UI" w:cs="Segoe UI"/>
+          <w:color w:val="000000"/>
+          <w:kern w:val="24"/>
+          <w:sz w:val="20"/>
+          <w:szCs w:val="20"/>
+          <w:lang w:val="en-US" w:eastAsia="de-DE"/>
+        </w:rPr>
+        <w:br w:type="page"/>
+      </w:r>
+    </w:p>
+    <w:p>
+      <w:pPr>
+        <w:jc w:val="both"/>
+        <w:rPr>
+          <w:rFonts w:ascii="Segoe UI" w:eastAsia="Times New Roman" w:hAnsi="Segoe UI" w:cs="Segoe UI"/>
+          <w:color w:val="000000"/>
+          <w:kern w:val="24"/>
+          <w:sz w:val="20"/>
+          <w:szCs w:val="20"/>
+          <w:lang w:val="en-US" w:eastAsia="de-DE"/>
+        </w:rPr>
+      </w:pPr>
+      <w:r>
+        <w:rPr>
+          <w:rFonts w:ascii="Segoe UI" w:eastAsia="Times New Roman" w:hAnsi="Segoe UI" w:cs="Segoe UI"/>
+          <w:b/>
+          <w:color w:val="000000"/>
+          <w:kern w:val="24"/>
+          <w:sz w:val="20"/>
+          <w:szCs w:val="20"/>
+          <w:lang w:val="en-US" w:eastAsia="de-DE"/>
+        </w:rPr>
+        <w:lastRenderedPageBreak/>
+        <w:t>Supplementary table 4:</w:t>
+      </w:r>
+      <w:r>
+        <w:rPr>
+          <w:rFonts w:ascii="Segoe UI" w:eastAsia="Times New Roman" w:hAnsi="Segoe UI" w:cs="Segoe UI"/>
+          <w:color w:val="000000"/>
+          <w:kern w:val="24"/>
+          <w:sz w:val="20"/>
+          <w:szCs w:val="20"/>
+          <w:lang w:val="en-US" w:eastAsia="de-DE"/>
+        </w:rPr>
+        <w:t xml:space="preserve"> d</w:t>
       </w:r>
     </w:p>
     <w:sectPr>

</xml_diff>

<commit_message>
Added table with cell types and respective markers to replace section in results part
</commit_message>
<xml_diff>
--- a/manuscript/Tables_draft.docx
+++ b/manuscript/Tables_draft.docx
@@ -32,7 +32,211 @@
           <w:szCs w:val="20"/>
           <w:lang w:val="en-US"/>
         </w:rPr>
-        <w:t xml:space="preserve"> 1: </w:t>
+        <w:t xml:space="preserve"> </w:t>
+      </w:r>
+      <w:r>
+        <w:rPr>
+          <w:rFonts w:ascii="Segoe UI" w:eastAsia="Calibri" w:hAnsi="Segoe UI" w:cs="Segoe UI"/>
+          <w:b/>
+          <w:bCs/>
+          <w:sz w:val="20"/>
+          <w:szCs w:val="20"/>
+          <w:lang w:val="en-US"/>
+        </w:rPr>
+        <w:t>1</w:t>
+      </w:r>
+      <w:r>
+        <w:rPr>
+          <w:rFonts w:ascii="Segoe UI" w:eastAsia="Calibri" w:hAnsi="Segoe UI" w:cs="Segoe UI"/>
+          <w:b/>
+          <w:bCs/>
+          <w:sz w:val="20"/>
+          <w:szCs w:val="20"/>
+          <w:lang w:val="en-US"/>
+        </w:rPr>
+        <w:t xml:space="preserve">: </w:t>
+      </w:r>
+      <w:r>
+        <w:rPr>
+          <w:rFonts w:ascii="Segoe UI" w:eastAsia="Calibri" w:hAnsi="Segoe UI" w:cs="Segoe UI"/>
+          <w:bCs/>
+          <w:sz w:val="20"/>
+          <w:szCs w:val="20"/>
+          <w:lang w:val="en-US"/>
+        </w:rPr>
+        <w:t>Overview of</w:t>
+      </w:r>
+      <w:r>
+        <w:rPr>
+          <w:rFonts w:ascii="Segoe UI" w:eastAsia="Calibri" w:hAnsi="Segoe UI" w:cs="Segoe UI"/>
+          <w:b/>
+          <w:bCs/>
+          <w:sz w:val="20"/>
+          <w:szCs w:val="20"/>
+          <w:lang w:val="en-US"/>
+        </w:rPr>
+        <w:t xml:space="preserve"> </w:t>
+      </w:r>
+      <w:r>
+        <w:rPr>
+          <w:rFonts w:ascii="Segoe UI" w:eastAsia="Calibri" w:hAnsi="Segoe UI" w:cs="Segoe UI"/>
+          <w:sz w:val="20"/>
+          <w:szCs w:val="20"/>
+          <w:lang w:val="en-US"/>
+        </w:rPr>
+        <w:t>MELC panel design with included markers for the respective cell types</w:t>
+      </w:r>
+      <w:r>
+        <w:rPr>
+          <w:rFonts w:ascii="Segoe UI" w:eastAsia="Calibri" w:hAnsi="Segoe UI" w:cs="Segoe UI"/>
+          <w:sz w:val="20"/>
+          <w:szCs w:val="20"/>
+          <w:lang w:val="en-US"/>
+        </w:rPr>
+        <w:t>.</w:t>
+      </w:r>
+    </w:p>
+    <w:p>
+      <w:pPr>
+        <w:jc w:val="both"/>
+        <w:rPr>
+          <w:rFonts w:ascii="Segoe UI" w:eastAsia="Calibri" w:hAnsi="Segoe UI" w:cs="Segoe UI"/>
+          <w:sz w:val="20"/>
+          <w:szCs w:val="20"/>
+          <w:lang w:val="en-US"/>
+        </w:rPr>
+      </w:pPr>
+      <w:r>
+        <w:rPr>
+          <w:rFonts w:ascii="Segoe UI" w:eastAsia="Calibri" w:hAnsi="Segoe UI" w:cs="Segoe UI"/>
+          <w:noProof/>
+          <w:sz w:val="20"/>
+          <w:szCs w:val="20"/>
+          <w:lang w:val="en-US"/>
+        </w:rPr>
+        <w:drawing>
+          <wp:inline distT="0" distB="0" distL="0" distR="0" wp14:anchorId="706CC9E2" wp14:editId="56D66BCE">
+            <wp:extent cx="5759450" cy="2241550"/>
+            <wp:effectExtent l="0" t="0" r="0" b="6350"/>
+            <wp:docPr id="1617795672" name="Grafik 2"/>
+            <wp:cNvGraphicFramePr>
+              <a:graphicFrameLocks xmlns:a="http://schemas.openxmlformats.org/drawingml/2006/main" noChangeAspect="1"/>
+            </wp:cNvGraphicFramePr>
+            <a:graphic xmlns:a="http://schemas.openxmlformats.org/drawingml/2006/main">
+              <a:graphicData uri="http://schemas.openxmlformats.org/drawingml/2006/picture">
+                <pic:pic xmlns:pic="http://schemas.openxmlformats.org/drawingml/2006/picture">
+                  <pic:nvPicPr>
+                    <pic:cNvPr id="0" name="Picture 2"/>
+                    <pic:cNvPicPr>
+                      <a:picLocks noChangeAspect="1" noChangeArrowheads="1"/>
+                    </pic:cNvPicPr>
+                  </pic:nvPicPr>
+                  <pic:blipFill>
+                    <a:blip r:embed="rId5" cstate="print">
+                      <a:extLst>
+                        <a:ext uri="{28A0092B-C50C-407E-A947-70E740481C1C}">
+                          <a14:useLocalDpi xmlns:a14="http://schemas.microsoft.com/office/drawing/2010/main" val="0"/>
+                        </a:ext>
+                      </a:extLst>
+                    </a:blip>
+                    <a:srcRect/>
+                    <a:stretch>
+                      <a:fillRect/>
+                    </a:stretch>
+                  </pic:blipFill>
+                  <pic:spPr bwMode="auto">
+                    <a:xfrm>
+                      <a:off x="0" y="0"/>
+                      <a:ext cx="5759450" cy="2241550"/>
+                    </a:xfrm>
+                    <a:prstGeom prst="rect">
+                      <a:avLst/>
+                    </a:prstGeom>
+                    <a:noFill/>
+                    <a:ln>
+                      <a:noFill/>
+                    </a:ln>
+                  </pic:spPr>
+                </pic:pic>
+              </a:graphicData>
+            </a:graphic>
+          </wp:inline>
+        </w:drawing>
+      </w:r>
+    </w:p>
+    <w:p>
+      <w:pPr>
+        <w:rPr>
+          <w:rFonts w:ascii="Segoe UI" w:eastAsia="Calibri" w:hAnsi="Segoe UI" w:cs="Segoe UI"/>
+          <w:sz w:val="20"/>
+          <w:szCs w:val="20"/>
+          <w:lang w:val="en-US"/>
+        </w:rPr>
+      </w:pPr>
+      <w:r>
+        <w:rPr>
+          <w:rFonts w:ascii="Segoe UI" w:eastAsia="Calibri" w:hAnsi="Segoe UI" w:cs="Segoe UI"/>
+          <w:sz w:val="20"/>
+          <w:szCs w:val="20"/>
+          <w:lang w:val="en-US"/>
+        </w:rPr>
+        <w:br w:type="page"/>
+      </w:r>
+    </w:p>
+    <w:p>
+      <w:pPr>
+        <w:jc w:val="both"/>
+        <w:rPr>
+          <w:rFonts w:ascii="Segoe UI" w:eastAsia="Calibri" w:hAnsi="Segoe UI" w:cs="Segoe UI"/>
+          <w:sz w:val="20"/>
+          <w:szCs w:val="20"/>
+          <w:lang w:val="en-US"/>
+        </w:rPr>
+      </w:pPr>
+      <w:r>
+        <w:rPr>
+          <w:rFonts w:ascii="Segoe UI" w:eastAsia="Calibri" w:hAnsi="Segoe UI" w:cs="Segoe UI"/>
+          <w:b/>
+          <w:bCs/>
+          <w:sz w:val="20"/>
+          <w:szCs w:val="20"/>
+          <w:lang w:val="en-US"/>
+        </w:rPr>
+        <w:lastRenderedPageBreak/>
+        <w:t>Supplementary Table</w:t>
+      </w:r>
+      <w:r>
+        <w:rPr>
+          <w:rFonts w:ascii="Segoe UI" w:eastAsia="Calibri" w:hAnsi="Segoe UI" w:cs="Segoe UI"/>
+          <w:b/>
+          <w:bCs/>
+          <w:sz w:val="20"/>
+          <w:szCs w:val="20"/>
+          <w:lang w:val="en-US"/>
+        </w:rPr>
+        <w:t xml:space="preserve"> </w:t>
+      </w:r>
+      <w:r>
+        <w:rPr>
+          <w:rFonts w:ascii="Segoe UI" w:eastAsia="Calibri" w:hAnsi="Segoe UI" w:cs="Segoe UI"/>
+          <w:b/>
+          <w:bCs/>
+          <w:sz w:val="20"/>
+          <w:szCs w:val="20"/>
+          <w:lang w:val="en-US"/>
+        </w:rPr>
+        <w:t>2</w:t>
+      </w:r>
+      <w:r>
+        <w:rPr>
+          <w:rFonts w:ascii="Segoe UI" w:eastAsia="Calibri" w:hAnsi="Segoe UI" w:cs="Segoe UI"/>
+          <w:b/>
+          <w:bCs/>
+          <w:sz w:val="20"/>
+          <w:szCs w:val="20"/>
+          <w:lang w:val="en-US"/>
+        </w:rPr>
+        <w:t xml:space="preserve">: </w:t>
       </w:r>
       <w:r>
         <w:rPr>
@@ -134,7 +338,7 @@
                     </pic:cNvPicPr>
                   </pic:nvPicPr>
                   <pic:blipFill rotWithShape="1">
-                    <a:blip r:embed="rId5" cstate="print">
+                    <a:blip r:embed="rId6" cstate="print">
                       <a:extLst>
                         <a:ext uri="{28A0092B-C50C-407E-A947-70E740481C1C}">
                           <a14:useLocalDpi xmlns:a14="http://schemas.microsoft.com/office/drawing/2010/main" val="0"/>
@@ -197,7 +401,27 @@
           <w:lang w:val="en-US"/>
         </w:rPr>
         <w:lastRenderedPageBreak/>
-        <w:t>Supplementary Table 2:</w:t>
+        <w:t>Supplementary Table </w:t>
+      </w:r>
+      <w:r>
+        <w:rPr>
+          <w:rFonts w:ascii="Segoe UI" w:eastAsia="Calibri" w:hAnsi="Segoe UI" w:cs="Segoe UI"/>
+          <w:b/>
+          <w:sz w:val="20"/>
+          <w:szCs w:val="20"/>
+          <w:lang w:val="en-US"/>
+        </w:rPr>
+        <w:t>3</w:t>
+      </w:r>
+      <w:r>
+        <w:rPr>
+          <w:rFonts w:ascii="Segoe UI" w:eastAsia="Calibri" w:hAnsi="Segoe UI" w:cs="Segoe UI"/>
+          <w:b/>
+          <w:sz w:val="20"/>
+          <w:szCs w:val="20"/>
+          <w:lang w:val="en-US"/>
+        </w:rPr>
+        <w:t>:</w:t>
       </w:r>
       <w:r>
         <w:rPr>
@@ -260,7 +484,7 @@
                     </pic:cNvPicPr>
                   </pic:nvPicPr>
                   <pic:blipFill>
-                    <a:blip r:embed="rId6" cstate="print">
+                    <a:blip r:embed="rId7" cstate="print">
                       <a:extLst>
                         <a:ext uri="{28A0092B-C50C-407E-A947-70E740481C1C}">
                           <a14:useLocalDpi xmlns:a14="http://schemas.microsoft.com/office/drawing/2010/main" val="0"/>
@@ -315,7 +539,19 @@
           <w:lang w:val="en-US" w:eastAsia="de-DE"/>
         </w:rPr>
         <w:lastRenderedPageBreak/>
-        <w:t>Supplementary table 3</w:t>
+        <w:t xml:space="preserve">Supplementary table </w:t>
+      </w:r>
+      <w:r>
+        <w:rPr>
+          <w:rFonts w:ascii="Segoe UI" w:eastAsia="Times New Roman" w:hAnsi="Segoe UI" w:cs="Segoe UI"/>
+          <w:b/>
+          <w:color w:val="000000"/>
+          <w:kern w:val="24"/>
+          <w:sz w:val="20"/>
+          <w:szCs w:val="20"/>
+          <w:lang w:val="en-US" w:eastAsia="de-DE"/>
+        </w:rPr>
+        <w:t>4</w:t>
       </w:r>
       <w:r>
         <w:rPr>
@@ -376,7 +612,7 @@
                     </pic:cNvPicPr>
                   </pic:nvPicPr>
                   <pic:blipFill rotWithShape="1">
-                    <a:blip r:embed="rId7" cstate="print">
+                    <a:blip r:embed="rId8" cstate="print">
                       <a:extLst>
                         <a:ext uri="{28A0092B-C50C-407E-A947-70E740481C1C}">
                           <a14:useLocalDpi xmlns:a14="http://schemas.microsoft.com/office/drawing/2010/main" val="0"/>

</xml_diff>